<commit_message>
changed the strategy of finding password
</commit_message>
<xml_diff>
--- a/440g3_HauntedHouseScenario.docx
+++ b/440g3_HauntedHouseScenario.docx
@@ -1,6 +1,6 @@
 
 <file path=word/document.xml><?xml version="1.0" encoding="utf-8"?>
-<w:document xmlns:wpc="http://schemas.microsoft.com/office/word/2010/wordprocessingCanvas" xmlns:mc="http://schemas.openxmlformats.org/markup-compatibility/2006" xmlns:o="urn:schemas-microsoft-com:office:office" xmlns:r="http://schemas.openxmlformats.org/officeDocument/2006/relationships" xmlns:m="http://schemas.openxmlformats.org/officeDocument/2006/math" xmlns:v="urn:schemas-microsoft-com:vml" xmlns:wp14="http://schemas.microsoft.com/office/word/2010/wordprocessingDrawing" xmlns:wp="http://schemas.openxmlformats.org/drawingml/2006/wordprocessingDrawing" xmlns:w10="urn:schemas-microsoft-com:office:word" xmlns:w="http://schemas.openxmlformats.org/wordprocessingml/2006/main" xmlns:w14="http://schemas.microsoft.com/office/word/2010/wordml" xmlns:w15="http://schemas.microsoft.com/office/word/2012/wordml" xmlns:wpg="http://schemas.microsoft.com/office/word/2010/wordprocessingGroup" xmlns:wpi="http://schemas.microsoft.com/office/word/2010/wordprocessingInk" xmlns:wne="http://schemas.microsoft.com/office/word/2006/wordml" xmlns:wps="http://schemas.microsoft.com/office/word/2010/wordprocessingShape" mc:Ignorable="w14 w15 wp14">
+<w:document xmlns:ve="http://schemas.openxmlformats.org/markup-compatibility/2006" xmlns:o="urn:schemas-microsoft-com:office:office" xmlns:r="http://schemas.openxmlformats.org/officeDocument/2006/relationships" xmlns:m="http://schemas.openxmlformats.org/officeDocument/2006/math" xmlns:v="urn:schemas-microsoft-com:vml" xmlns:wp="http://schemas.openxmlformats.org/drawingml/2006/wordprocessingDrawing" xmlns:w10="urn:schemas-microsoft-com:office:word" xmlns:w="http://schemas.openxmlformats.org/wordprocessingml/2006/main" xmlns:wne="http://schemas.microsoft.com/office/word/2006/wordml">
   <w:body>
     <w:p>
       <w:pPr>
@@ -371,39 +371,7 @@
           <w:sz w:val="24"/>
           <w:szCs w:val="24"/>
         </w:rPr>
-        <w:t>, FORWARD, &amp; BACKWARD</w:t>
-      </w:r>
-      <w:r>
-        <w:rPr>
-          <w:rFonts w:ascii="Century Schoolbook" w:hAnsi="Century Schoolbook" w:cs="Arial"/>
-          <w:sz w:val="24"/>
-          <w:szCs w:val="24"/>
-        </w:rPr>
-        <w:t xml:space="preserve"> </w:t>
-      </w:r>
-      <w:r>
-        <w:rPr>
-          <w:rFonts w:ascii="Century Schoolbook" w:hAnsi="Century Schoolbook" w:cs="Arial"/>
-          <w:sz w:val="24"/>
-          <w:szCs w:val="24"/>
-        </w:rPr>
-        <w:t>will</w:t>
-      </w:r>
-      <w:r>
-        <w:rPr>
-          <w:rFonts w:ascii="Century Schoolbook" w:hAnsi="Century Schoolbook" w:cs="Arial"/>
-          <w:sz w:val="24"/>
-          <w:szCs w:val="24"/>
-        </w:rPr>
-        <w:t xml:space="preserve"> </w:t>
-      </w:r>
-      <w:r>
-        <w:rPr>
-          <w:rFonts w:ascii="Century Schoolbook" w:hAnsi="Century Schoolbook" w:cs="Arial"/>
-          <w:sz w:val="24"/>
-          <w:szCs w:val="24"/>
-        </w:rPr>
-        <w:t>move the player across the floor</w:t>
+        <w:t>, FORWARD, &amp; BACKWARDwillmove the player across the floor</w:t>
       </w:r>
       <w:r>
         <w:rPr>
@@ -566,34 +534,323 @@
           <w:sz w:val="24"/>
           <w:szCs w:val="24"/>
         </w:rPr>
-        <w:t xml:space="preserve">This game will be an intense contribution to the horror-adventure genre and will be and homage to the days of </w:t>
+        <w:t>This game will be an intense contribution to the horror-adventure genre and will be and homage to the days of MS-Dos since it will be a p</w:t>
+      </w:r>
+      <w:r>
+        <w:rPr>
+          <w:rFonts w:ascii="Century Schoolbook" w:hAnsi="Century Schoolbook" w:cs="Arial"/>
+          <w:sz w:val="24"/>
+          <w:szCs w:val="24"/>
+        </w:rPr>
+        <w:t xml:space="preserve">urely command-line based game. The suspense will be purely imaginative but the difficulty will be in the intuitive skills of the player traversing the map. </w:t>
+      </w:r>
+    </w:p>
+    <w:p>
+      <w:pPr>
+        <w:spacing w:after="180"/>
+        <w:jc w:val="both"/>
+        <w:rPr>
+          <w:rFonts w:ascii="Century Schoolbook" w:hAnsi="Century Schoolbook" w:cs="Arial"/>
+          <w:sz w:val="24"/>
+          <w:szCs w:val="24"/>
+        </w:rPr>
+      </w:pPr>
+    </w:p>
+    <w:p>
+      <w:pPr>
+        <w:spacing w:after="180"/>
+        <w:jc w:val="both"/>
+        <w:rPr>
+          <w:rFonts w:ascii="Century Schoolbook" w:hAnsi="Century Schoolbook"/>
+          <w:b/>
+          <w:bCs/>
+          <w:color w:val="000000" w:themeColor="text1"/>
+          <w:sz w:val="24"/>
+          <w:szCs w:val="24"/>
+        </w:rPr>
+      </w:pPr>
+      <w:r>
+        <w:rPr>
+          <w:rFonts w:ascii="Century Schoolbook" w:hAnsi="Century Schoolbook"/>
+          <w:b/>
+          <w:bCs/>
+          <w:color w:val="000000" w:themeColor="text1"/>
+          <w:sz w:val="24"/>
+          <w:szCs w:val="24"/>
+        </w:rPr>
+        <w:lastRenderedPageBreak/>
+        <w:t>Added a new strategy for finding a password</w:t>
+      </w:r>
+      <w:r>
+        <w:rPr>
+          <w:rFonts w:ascii="Century Schoolbook" w:hAnsi="Century Schoolbook"/>
+          <w:b/>
+          <w:bCs/>
+          <w:color w:val="000000" w:themeColor="text1"/>
+          <w:sz w:val="24"/>
+          <w:szCs w:val="24"/>
+        </w:rPr>
+        <w:t>:</w:t>
+      </w:r>
+    </w:p>
+    <w:p>
+      <w:pPr>
+        <w:spacing w:after="180"/>
+        <w:jc w:val="both"/>
+        <w:rPr>
+          <w:rFonts w:ascii="Century Schoolbook" w:hAnsi="Century Schoolbook"/>
+          <w:color w:val="000000" w:themeColor="text1"/>
+          <w:sz w:val="24"/>
+          <w:szCs w:val="24"/>
+        </w:rPr>
+      </w:pPr>
+      <w:r>
+        <w:rPr>
+          <w:rFonts w:ascii="Century Schoolbook" w:hAnsi="Century Schoolbook"/>
+          <w:color w:val="000000" w:themeColor="text1"/>
+          <w:sz w:val="24"/>
+          <w:szCs w:val="24"/>
+        </w:rPr>
+        <w:t xml:space="preserve">The </w:t>
+      </w:r>
+      <w:r>
+        <w:rPr>
+          <w:rFonts w:ascii="Century Schoolbook" w:hAnsi="Century Schoolbook"/>
+          <w:b/>
+          <w:i/>
+          <w:color w:val="000000" w:themeColor="text1"/>
+          <w:sz w:val="28"/>
+          <w:szCs w:val="24"/>
+        </w:rPr>
+        <w:t xml:space="preserve">Haunted Building </w:t>
+      </w:r>
+      <w:r>
+        <w:rPr>
+          <w:rFonts w:ascii="Century Schoolbook" w:hAnsi="Century Schoolbook"/>
+          <w:color w:val="000000" w:themeColor="text1"/>
+          <w:sz w:val="24"/>
+          <w:szCs w:val="24"/>
+        </w:rPr>
+        <w:t>will be a single-player horror-adventure-puzzle game where the purpose is to escape from a haunted building with multiple floors and various obstructions. The player initially starts of at the roof and progresses through the game by making precise decisions. Each floor has three elevators and only a unique sequence of elevators per floor will take the player to the ground floor. selecting a wrong elevator will take user to the floor which is produced randomly by application. Each floor also contains a locked case that is opened via a password. The player has to search a two dimensional array to find the password which is hidden in one of the array's cells. The case contains a riddle that helps the player choose which elevator to take next.</w:t>
+      </w:r>
+    </w:p>
+    <w:p>
+      <w:pPr>
+        <w:spacing w:after="180"/>
+        <w:jc w:val="both"/>
+        <w:rPr>
+          <w:rFonts w:ascii="Arial" w:hAnsi="Arial" w:cs="Arial"/>
+          <w:b/>
+          <w:sz w:val="24"/>
+          <w:szCs w:val="24"/>
+          <w:u w:val="single"/>
+        </w:rPr>
+      </w:pPr>
+      <w:r>
+        <w:rPr>
+          <w:rFonts w:ascii="Arial" w:hAnsi="Arial" w:cs="Arial"/>
+          <w:b/>
+          <w:sz w:val="24"/>
+          <w:szCs w:val="24"/>
+          <w:u w:val="single"/>
+        </w:rPr>
+        <w:t>Scenario “Searching floors”</w:t>
+      </w:r>
+    </w:p>
+    <w:p>
+      <w:pPr>
+        <w:spacing w:after="180"/>
+        <w:jc w:val="both"/>
+        <w:rPr>
+          <w:rFonts w:ascii="Century Schoolbook" w:hAnsi="Century Schoolbook" w:cs="Arial"/>
+          <w:color w:val="000000" w:themeColor="text1"/>
+          <w:sz w:val="24"/>
+          <w:szCs w:val="24"/>
+        </w:rPr>
+      </w:pPr>
+      <w:r>
+        <w:rPr>
+          <w:rFonts w:ascii="Century Schoolbook" w:hAnsi="Century Schoolbook" w:cs="Arial"/>
+          <w:color w:val="000000" w:themeColor="text1"/>
+          <w:sz w:val="24"/>
+          <w:szCs w:val="24"/>
+        </w:rPr>
+        <w:t xml:space="preserve">The game starts  by displaying three options, Play, Help and Exit. The player can enter PLAY to start the game, enter HELP </w:t>
+      </w:r>
+      <w:r>
+        <w:rPr>
+          <w:rFonts w:ascii="Century Schoolbook" w:hAnsi="Century Schoolbook" w:cs="Arial"/>
+          <w:color w:val="000000" w:themeColor="text1"/>
+          <w:sz w:val="24"/>
+          <w:szCs w:val="24"/>
+        </w:rPr>
+        <w:t xml:space="preserve">to </w:t>
+      </w:r>
+      <w:r>
+        <w:rPr>
+          <w:rFonts w:ascii="Century Schoolbook" w:hAnsi="Century Schoolbook" w:cs="Arial"/>
+          <w:color w:val="000000" w:themeColor="text1"/>
+          <w:sz w:val="24"/>
+          <w:szCs w:val="24"/>
+        </w:rPr>
+        <w:t>get information how to play the game or enter EXIT to close the game. By choosing the "Play" option, player can start the game or create new account. By  typing the name of executable, saved games will be loaded from the database if they exist and displayed as a list on the screen. Initially, the title screen will be presented to the player and will be given preliminary options. The player can choose to load a certain saved game by entering the appropriate number or choose to start a new game. A saved game contains player name, date, game progression. Starting a new game will give a user an option to adjust game difficulty. The game starts with default setting of 10 floors.</w:t>
+      </w:r>
+    </w:p>
+    <w:p>
+      <w:pPr>
+        <w:spacing w:after="180"/>
+        <w:jc w:val="both"/>
+        <w:rPr>
+          <w:rFonts w:ascii="Century Schoolbook" w:hAnsi="Century Schoolbook"/>
+          <w:color w:val="000000" w:themeColor="text1"/>
+          <w:sz w:val="24"/>
+          <w:szCs w:val="24"/>
+        </w:rPr>
+      </w:pPr>
+      <w:r>
+        <w:rPr>
+          <w:rFonts w:ascii="Century Schoolbook" w:hAnsi="Century Schoolbook" w:cs="Arial"/>
+          <w:color w:val="000000" w:themeColor="text1"/>
+          <w:sz w:val="24"/>
+          <w:szCs w:val="24"/>
+        </w:rPr>
+        <w:t>Once loaded, the display will display the context of the environment (in text) and what floor number they are on. The player can then enter commands such as LEFT, RIGHT, FORWARD, BACKWARD, ENTER. LEFT, RIGHT, FORWARD, &amp; BACKWARD will move the player across the floor. Contextual information will be given as the player progresses using these basic moves so as to give them insight on where they are at in the floor. ENTER will allow users to enter an elevator which will takes them to another floor. After getting out of the elevator in each floor, the user will be given a point (</w:t>
       </w:r>
       <w:proofErr w:type="spellStart"/>
       <w:r>
         <w:rPr>
           <w:rFonts w:ascii="Century Schoolbook" w:hAnsi="Century Schoolbook" w:cs="Arial"/>
-          <w:sz w:val="24"/>
-          <w:szCs w:val="24"/>
-        </w:rPr>
-        <w:t>MS-Dos</w:t>
+          <w:color w:val="000000" w:themeColor="text1"/>
+          <w:sz w:val="24"/>
+          <w:szCs w:val="24"/>
+        </w:rPr>
+        <w:t>x,y</w:t>
       </w:r>
       <w:proofErr w:type="spellEnd"/>
       <w:r>
         <w:rPr>
           <w:rFonts w:ascii="Century Schoolbook" w:hAnsi="Century Schoolbook" w:cs="Arial"/>
-          <w:sz w:val="24"/>
-          <w:szCs w:val="24"/>
-        </w:rPr>
-        <w:t xml:space="preserve"> since it will be a p</w:t>
-      </w:r>
-      <w:r>
-        <w:rPr>
-          <w:rFonts w:ascii="Century Schoolbook" w:hAnsi="Century Schoolbook" w:cs="Arial"/>
-          <w:sz w:val="24"/>
-          <w:szCs w:val="24"/>
-        </w:rPr>
-        <w:t xml:space="preserve">urely command-line based game. The suspense will be purely imaginative but the difficulty will be in the intuitive skills of the player traversing the map. </w:t>
-      </w:r>
+          <w:color w:val="000000" w:themeColor="text1"/>
+          <w:sz w:val="24"/>
+          <w:szCs w:val="24"/>
+        </w:rPr>
+        <w:t>) which indicates the position of player in the array. The  value of (</w:t>
+      </w:r>
+      <w:proofErr w:type="spellStart"/>
+      <w:r>
+        <w:rPr>
+          <w:rFonts w:ascii="Century Schoolbook" w:hAnsi="Century Schoolbook" w:cs="Arial"/>
+          <w:color w:val="000000" w:themeColor="text1"/>
+          <w:sz w:val="24"/>
+          <w:szCs w:val="24"/>
+        </w:rPr>
+        <w:t>x,y</w:t>
+      </w:r>
+      <w:proofErr w:type="spellEnd"/>
+      <w:r>
+        <w:rPr>
+          <w:rFonts w:ascii="Century Schoolbook" w:hAnsi="Century Schoolbook" w:cs="Arial"/>
+          <w:color w:val="000000" w:themeColor="text1"/>
+          <w:sz w:val="24"/>
+          <w:szCs w:val="24"/>
+        </w:rPr>
+        <w:t>) is randomly produced by application in each level of the game. Also the application will produce another random value of (</w:t>
+      </w:r>
+      <w:proofErr w:type="spellStart"/>
+      <w:r>
+        <w:rPr>
+          <w:rFonts w:ascii="Century Schoolbook" w:hAnsi="Century Schoolbook" w:cs="Arial"/>
+          <w:color w:val="000000" w:themeColor="text1"/>
+          <w:sz w:val="24"/>
+          <w:szCs w:val="24"/>
+        </w:rPr>
+        <w:t>x,y</w:t>
+      </w:r>
+      <w:proofErr w:type="spellEnd"/>
+      <w:r>
+        <w:rPr>
+          <w:rFonts w:ascii="Century Schoolbook" w:hAnsi="Century Schoolbook" w:cs="Arial"/>
+          <w:color w:val="000000" w:themeColor="text1"/>
+          <w:sz w:val="24"/>
+          <w:szCs w:val="24"/>
+        </w:rPr>
+        <w:t>) which indicates the position of hidden password in the array. The player can then enter commands such as LEFT, RIGHT, FORWARD, BACKWARD. LEFT, RIGHT, FORWARD, &amp; BACKWARD that will move the player across the array. Contextual information</w:t>
+      </w:r>
+      <w:r>
+        <w:rPr>
+          <w:rFonts w:ascii="Century Schoolbook" w:hAnsi="Century Schoolbook" w:cs="Arial"/>
+          <w:sz w:val="24"/>
+          <w:szCs w:val="24"/>
+        </w:rPr>
+        <w:t xml:space="preserve"> </w:t>
+      </w:r>
+      <w:r>
+        <w:rPr>
+          <w:rFonts w:ascii="Century Schoolbook" w:hAnsi="Century Schoolbook" w:cs="Arial"/>
+          <w:color w:val="000000" w:themeColor="text1"/>
+          <w:sz w:val="24"/>
+          <w:szCs w:val="24"/>
+        </w:rPr>
+        <w:t xml:space="preserve">will be given as the player progresses using these basic moves so as to give them </w:t>
+      </w:r>
+      <w:r>
+        <w:rPr>
+          <w:rFonts w:ascii="Century Schoolbook" w:hAnsi="Century Schoolbook" w:cs="Arial"/>
+          <w:color w:val="000000" w:themeColor="text1"/>
+          <w:sz w:val="24"/>
+          <w:szCs w:val="24"/>
+        </w:rPr>
+        <w:lastRenderedPageBreak/>
+        <w:t xml:space="preserve">insight on where they are at in the array. Finally, if the player could find the position of password in the specified time, will be given a hint </w:t>
+      </w:r>
+      <w:r>
+        <w:rPr>
+          <w:rFonts w:ascii="Century Schoolbook" w:hAnsi="Century Schoolbook"/>
+          <w:color w:val="000000" w:themeColor="text1"/>
+          <w:sz w:val="24"/>
+          <w:szCs w:val="24"/>
+        </w:rPr>
+        <w:t>that helps the player choose which elevator to take next.</w:t>
+      </w:r>
+    </w:p>
+    <w:p>
+      <w:pPr>
+        <w:spacing w:after="180"/>
+        <w:jc w:val="both"/>
+        <w:rPr>
+          <w:rFonts w:ascii="Century Schoolbook" w:hAnsi="Century Schoolbook" w:cs="Arial"/>
+          <w:sz w:val="24"/>
+          <w:szCs w:val="24"/>
+        </w:rPr>
+      </w:pPr>
+      <w:r>
+        <w:rPr>
+          <w:rFonts w:ascii="Century Schoolbook" w:hAnsi="Century Schoolbook" w:cs="Arial"/>
+          <w:color w:val="000000" w:themeColor="text1"/>
+          <w:sz w:val="24"/>
+          <w:szCs w:val="24"/>
+        </w:rPr>
+        <w:t>This game will be an intense contribution to the horror-adventure genre and will be and homage to the days of MS-Dos since it will be a purely command-line based game. The suspense will be purely imaginative but the difficulty will be in the intuitive skills of the player traversing the map</w:t>
+      </w:r>
+      <w:r>
+        <w:rPr>
+          <w:rFonts w:ascii="Century Schoolbook" w:hAnsi="Century Schoolbook" w:cs="Arial"/>
+          <w:sz w:val="24"/>
+          <w:szCs w:val="24"/>
+        </w:rPr>
+        <w:t xml:space="preserve">. </w:t>
+      </w:r>
+    </w:p>
+    <w:p>
+      <w:pPr>
+        <w:spacing w:after="180"/>
+        <w:jc w:val="both"/>
+        <w:rPr>
+          <w:rFonts w:ascii="Century Schoolbook" w:hAnsi="Century Schoolbook" w:cs="Arial"/>
+          <w:sz w:val="24"/>
+          <w:szCs w:val="24"/>
+        </w:rPr>
+      </w:pPr>
     </w:p>
     <w:p>
       <w:pPr>
@@ -613,7 +870,7 @@
 </file>
 
 <file path=word/styles.xml><?xml version="1.0" encoding="utf-8"?>
-<w:styles xmlns:mc="http://schemas.openxmlformats.org/markup-compatibility/2006" xmlns:r="http://schemas.openxmlformats.org/officeDocument/2006/relationships" xmlns:w="http://schemas.openxmlformats.org/wordprocessingml/2006/main" xmlns:w14="http://schemas.microsoft.com/office/word/2010/wordml" xmlns:w15="http://schemas.microsoft.com/office/word/2012/wordml" mc:Ignorable="w14 w15">
+<w:styles xmlns:r="http://schemas.openxmlformats.org/officeDocument/2006/relationships" xmlns:w="http://schemas.openxmlformats.org/wordprocessingml/2006/main">
   <w:docDefaults>
     <w:rPrDefault>
       <w:rPr>
@@ -629,378 +886,144 @@
       </w:pPr>
     </w:pPrDefault>
   </w:docDefaults>
-  <w:latentStyles w:defLockedState="0" w:defUIPriority="99" w:defSemiHidden="0" w:defUnhideWhenUsed="0" w:defQFormat="0" w:count="371">
-    <w:lsdException w:name="Normal" w:uiPriority="0" w:qFormat="1"/>
-    <w:lsdException w:name="heading 1" w:uiPriority="9" w:qFormat="1"/>
-    <w:lsdException w:name="heading 2" w:semiHidden="1" w:uiPriority="9" w:unhideWhenUsed="1" w:qFormat="1"/>
-    <w:lsdException w:name="heading 3" w:semiHidden="1" w:uiPriority="9" w:unhideWhenUsed="1" w:qFormat="1"/>
-    <w:lsdException w:name="heading 4" w:semiHidden="1" w:uiPriority="9" w:unhideWhenUsed="1" w:qFormat="1"/>
-    <w:lsdException w:name="heading 5" w:semiHidden="1" w:uiPriority="9" w:unhideWhenUsed="1" w:qFormat="1"/>
-    <w:lsdException w:name="heading 6" w:semiHidden="1" w:uiPriority="9" w:unhideWhenUsed="1" w:qFormat="1"/>
-    <w:lsdException w:name="heading 7" w:semiHidden="1" w:uiPriority="9" w:unhideWhenUsed="1" w:qFormat="1"/>
-    <w:lsdException w:name="heading 8" w:semiHidden="1" w:uiPriority="9" w:unhideWhenUsed="1" w:qFormat="1"/>
-    <w:lsdException w:name="heading 9" w:semiHidden="1" w:uiPriority="9" w:unhideWhenUsed="1" w:qFormat="1"/>
-    <w:lsdException w:name="index 1" w:semiHidden="1" w:unhideWhenUsed="1"/>
-    <w:lsdException w:name="index 2" w:semiHidden="1" w:unhideWhenUsed="1"/>
-    <w:lsdException w:name="index 3" w:semiHidden="1" w:unhideWhenUsed="1"/>
-    <w:lsdException w:name="index 4" w:semiHidden="1" w:unhideWhenUsed="1"/>
-    <w:lsdException w:name="index 5" w:semiHidden="1" w:unhideWhenUsed="1"/>
-    <w:lsdException w:name="index 6" w:semiHidden="1" w:unhideWhenUsed="1"/>
-    <w:lsdException w:name="index 7" w:semiHidden="1" w:unhideWhenUsed="1"/>
-    <w:lsdException w:name="index 8" w:semiHidden="1" w:unhideWhenUsed="1"/>
-    <w:lsdException w:name="index 9" w:semiHidden="1" w:unhideWhenUsed="1"/>
-    <w:lsdException w:name="toc 1" w:semiHidden="1" w:uiPriority="39" w:unhideWhenUsed="1"/>
-    <w:lsdException w:name="toc 2" w:semiHidden="1" w:uiPriority="39" w:unhideWhenUsed="1"/>
-    <w:lsdException w:name="toc 3" w:semiHidden="1" w:uiPriority="39" w:unhideWhenUsed="1"/>
-    <w:lsdException w:name="toc 4" w:semiHidden="1" w:uiPriority="39" w:unhideWhenUsed="1"/>
-    <w:lsdException w:name="toc 5" w:semiHidden="1" w:uiPriority="39" w:unhideWhenUsed="1"/>
-    <w:lsdException w:name="toc 6" w:semiHidden="1" w:uiPriority="39" w:unhideWhenUsed="1"/>
-    <w:lsdException w:name="toc 7" w:semiHidden="1" w:uiPriority="39" w:unhideWhenUsed="1"/>
-    <w:lsdException w:name="toc 8" w:semiHidden="1" w:uiPriority="39" w:unhideWhenUsed="1"/>
-    <w:lsdException w:name="toc 9" w:semiHidden="1" w:uiPriority="39" w:unhideWhenUsed="1"/>
-    <w:lsdException w:name="Normal Indent" w:semiHidden="1" w:unhideWhenUsed="1"/>
-    <w:lsdException w:name="footnote text" w:semiHidden="1" w:unhideWhenUsed="1"/>
-    <w:lsdException w:name="annotation text" w:semiHidden="1" w:unhideWhenUsed="1"/>
-    <w:lsdException w:name="header" w:semiHidden="1" w:unhideWhenUsed="1"/>
-    <w:lsdException w:name="footer" w:semiHidden="1" w:unhideWhenUsed="1"/>
-    <w:lsdException w:name="index heading" w:semiHidden="1" w:unhideWhenUsed="1"/>
-    <w:lsdException w:name="caption" w:semiHidden="1" w:uiPriority="35" w:unhideWhenUsed="1" w:qFormat="1"/>
-    <w:lsdException w:name="table of figures" w:semiHidden="1" w:unhideWhenUsed="1"/>
-    <w:lsdException w:name="envelope address" w:semiHidden="1" w:unhideWhenUsed="1"/>
-    <w:lsdException w:name="envelope return" w:semiHidden="1" w:unhideWhenUsed="1"/>
-    <w:lsdException w:name="footnote reference" w:semiHidden="1" w:unhideWhenUsed="1"/>
-    <w:lsdException w:name="annotation reference" w:semiHidden="1" w:unhideWhenUsed="1"/>
-    <w:lsdException w:name="line number" w:semiHidden="1" w:unhideWhenUsed="1"/>
-    <w:lsdException w:name="page number" w:semiHidden="1" w:unhideWhenUsed="1"/>
-    <w:lsdException w:name="endnote reference" w:semiHidden="1" w:unhideWhenUsed="1"/>
-    <w:lsdException w:name="endnote text" w:semiHidden="1" w:unhideWhenUsed="1"/>
-    <w:lsdException w:name="table of authorities" w:semiHidden="1" w:unhideWhenUsed="1"/>
-    <w:lsdException w:name="macro" w:semiHidden="1" w:unhideWhenUsed="1"/>
-    <w:lsdException w:name="toa heading" w:semiHidden="1" w:unhideWhenUsed="1"/>
-    <w:lsdException w:name="List" w:semiHidden="1" w:unhideWhenUsed="1"/>
-    <w:lsdException w:name="List Bullet" w:semiHidden="1" w:unhideWhenUsed="1"/>
-    <w:lsdException w:name="List Number" w:semiHidden="1" w:unhideWhenUsed="1"/>
-    <w:lsdException w:name="List 2" w:semiHidden="1" w:unhideWhenUsed="1"/>
-    <w:lsdException w:name="List 3" w:semiHidden="1" w:unhideWhenUsed="1"/>
-    <w:lsdException w:name="List 4" w:semiHidden="1" w:unhideWhenUsed="1"/>
-    <w:lsdException w:name="List 5" w:semiHidden="1" w:unhideWhenUsed="1"/>
-    <w:lsdException w:name="List Bullet 2" w:semiHidden="1" w:unhideWhenUsed="1"/>
-    <w:lsdException w:name="List Bullet 3" w:semiHidden="1" w:unhideWhenUsed="1"/>
-    <w:lsdException w:name="List Bullet 4" w:semiHidden="1" w:unhideWhenUsed="1"/>
-    <w:lsdException w:name="List Bullet 5" w:semiHidden="1" w:unhideWhenUsed="1"/>
-    <w:lsdException w:name="List Number 2" w:semiHidden="1" w:unhideWhenUsed="1"/>
-    <w:lsdException w:name="List Number 3" w:semiHidden="1" w:unhideWhenUsed="1"/>
-    <w:lsdException w:name="List Number 4" w:semiHidden="1" w:unhideWhenUsed="1"/>
-    <w:lsdException w:name="List Number 5" w:semiHidden="1" w:unhideWhenUsed="1"/>
-    <w:lsdException w:name="Title" w:uiPriority="10" w:qFormat="1"/>
-    <w:lsdException w:name="Closing" w:semiHidden="1" w:unhideWhenUsed="1"/>
-    <w:lsdException w:name="Signature" w:semiHidden="1" w:unhideWhenUsed="1"/>
-    <w:lsdException w:name="Default Paragraph Font" w:semiHidden="1" w:uiPriority="1" w:unhideWhenUsed="1"/>
-    <w:lsdException w:name="Body Text" w:semiHidden="1" w:unhideWhenUsed="1"/>
-    <w:lsdException w:name="Body Text Indent" w:semiHidden="1" w:unhideWhenUsed="1"/>
-    <w:lsdException w:name="List Continue" w:semiHidden="1" w:unhideWhenUsed="1"/>
-    <w:lsdException w:name="List Continue 2" w:semiHidden="1" w:unhideWhenUsed="1"/>
-    <w:lsdException w:name="List Continue 3" w:semiHidden="1" w:unhideWhenUsed="1"/>
-    <w:lsdException w:name="List Continue 4" w:semiHidden="1" w:unhideWhenUsed="1"/>
-    <w:lsdException w:name="List Continue 5" w:semiHidden="1" w:unhideWhenUsed="1"/>
-    <w:lsdException w:name="Message Header" w:semiHidden="1" w:unhideWhenUsed="1"/>
-    <w:lsdException w:name="Subtitle" w:uiPriority="11" w:qFormat="1"/>
-    <w:lsdException w:name="Salutation" w:semiHidden="1" w:unhideWhenUsed="1"/>
-    <w:lsdException w:name="Date" w:semiHidden="1" w:unhideWhenUsed="1"/>
-    <w:lsdException w:name="Body Text First Indent" w:semiHidden="1" w:unhideWhenUsed="1"/>
-    <w:lsdException w:name="Body Text First Indent 2" w:semiHidden="1" w:unhideWhenUsed="1"/>
-    <w:lsdException w:name="Note Heading" w:semiHidden="1" w:unhideWhenUsed="1"/>
-    <w:lsdException w:name="Body Text 2" w:semiHidden="1" w:unhideWhenUsed="1"/>
-    <w:lsdException w:name="Body Text 3" w:semiHidden="1" w:unhideWhenUsed="1"/>
-    <w:lsdException w:name="Body Text Indent 2" w:semiHidden="1" w:unhideWhenUsed="1"/>
-    <w:lsdException w:name="Body Text Indent 3" w:semiHidden="1" w:unhideWhenUsed="1"/>
-    <w:lsdException w:name="Block Text" w:semiHidden="1" w:unhideWhenUsed="1"/>
-    <w:lsdException w:name="Hyperlink" w:semiHidden="1" w:unhideWhenUsed="1"/>
-    <w:lsdException w:name="FollowedHyperlink" w:semiHidden="1" w:unhideWhenUsed="1"/>
-    <w:lsdException w:name="Strong" w:uiPriority="22" w:qFormat="1"/>
-    <w:lsdException w:name="Emphasis" w:uiPriority="20" w:qFormat="1"/>
-    <w:lsdException w:name="Document Map" w:semiHidden="1" w:unhideWhenUsed="1"/>
-    <w:lsdException w:name="Plain Text" w:semiHidden="1" w:unhideWhenUsed="1"/>
-    <w:lsdException w:name="E-mail Signature" w:semiHidden="1" w:unhideWhenUsed="1"/>
-    <w:lsdException w:name="HTML Top of Form" w:semiHidden="1" w:unhideWhenUsed="1"/>
-    <w:lsdException w:name="HTML Bottom of Form" w:semiHidden="1" w:unhideWhenUsed="1"/>
-    <w:lsdException w:name="Normal (Web)" w:semiHidden="1" w:unhideWhenUsed="1"/>
-    <w:lsdException w:name="HTML Acronym" w:semiHidden="1" w:unhideWhenUsed="1"/>
-    <w:lsdException w:name="HTML Address" w:semiHidden="1" w:unhideWhenUsed="1"/>
-    <w:lsdException w:name="HTML Cite" w:semiHidden="1" w:unhideWhenUsed="1"/>
-    <w:lsdException w:name="HTML Code" w:semiHidden="1" w:unhideWhenUsed="1"/>
-    <w:lsdException w:name="HTML Definition" w:semiHidden="1" w:unhideWhenUsed="1"/>
-    <w:lsdException w:name="HTML Keyboard" w:semiHidden="1" w:unhideWhenUsed="1"/>
-    <w:lsdException w:name="HTML Preformatted" w:semiHidden="1" w:unhideWhenUsed="1"/>
-    <w:lsdException w:name="HTML Sample" w:semiHidden="1" w:unhideWhenUsed="1"/>
-    <w:lsdException w:name="HTML Typewriter" w:semiHidden="1" w:unhideWhenUsed="1"/>
-    <w:lsdException w:name="HTML Variable" w:semiHidden="1" w:unhideWhenUsed="1"/>
-    <w:lsdException w:name="Normal Table" w:semiHidden="1" w:unhideWhenUsed="1"/>
-    <w:lsdException w:name="annotation subject" w:semiHidden="1" w:unhideWhenUsed="1"/>
-    <w:lsdException w:name="No List" w:semiHidden="1" w:unhideWhenUsed="1"/>
-    <w:lsdException w:name="Outline List 1" w:semiHidden="1" w:unhideWhenUsed="1"/>
-    <w:lsdException w:name="Outline List 2" w:semiHidden="1" w:unhideWhenUsed="1"/>
-    <w:lsdException w:name="Outline List 3" w:semiHidden="1" w:unhideWhenUsed="1"/>
-    <w:lsdException w:name="Table Simple 1" w:semiHidden="1" w:unhideWhenUsed="1"/>
-    <w:lsdException w:name="Table Simple 2" w:semiHidden="1" w:unhideWhenUsed="1"/>
-    <w:lsdException w:name="Table Simple 3" w:semiHidden="1" w:unhideWhenUsed="1"/>
-    <w:lsdException w:name="Table Classic 1" w:semiHidden="1" w:unhideWhenUsed="1"/>
-    <w:lsdException w:name="Table Classic 2" w:semiHidden="1" w:unhideWhenUsed="1"/>
-    <w:lsdException w:name="Table Classic 3" w:semiHidden="1" w:unhideWhenUsed="1"/>
-    <w:lsdException w:name="Table Classic 4" w:semiHidden="1" w:unhideWhenUsed="1"/>
-    <w:lsdException w:name="Table Colorful 1" w:semiHidden="1" w:unhideWhenUsed="1"/>
-    <w:lsdException w:name="Table Colorful 2" w:semiHidden="1" w:unhideWhenUsed="1"/>
-    <w:lsdException w:name="Table Colorful 3" w:semiHidden="1" w:unhideWhenUsed="1"/>
-    <w:lsdException w:name="Table Columns 1" w:semiHidden="1" w:unhideWhenUsed="1"/>
-    <w:lsdException w:name="Table Columns 2" w:semiHidden="1" w:unhideWhenUsed="1"/>
-    <w:lsdException w:name="Table Columns 3" w:semiHidden="1" w:unhideWhenUsed="1"/>
-    <w:lsdException w:name="Table Columns 4" w:semiHidden="1" w:unhideWhenUsed="1"/>
-    <w:lsdException w:name="Table Columns 5" w:semiHidden="1" w:unhideWhenUsed="1"/>
-    <w:lsdException w:name="Table Grid 1" w:semiHidden="1" w:unhideWhenUsed="1"/>
-    <w:lsdException w:name="Table Grid 2" w:semiHidden="1" w:unhideWhenUsed="1"/>
-    <w:lsdException w:name="Table Grid 3" w:semiHidden="1" w:unhideWhenUsed="1"/>
-    <w:lsdException w:name="Table Grid 4" w:semiHidden="1" w:unhideWhenUsed="1"/>
-    <w:lsdException w:name="Table Grid 5" w:semiHidden="1" w:unhideWhenUsed="1"/>
-    <w:lsdException w:name="Table Grid 6" w:semiHidden="1" w:unhideWhenUsed="1"/>
-    <w:lsdException w:name="Table Grid 7" w:semiHidden="1" w:unhideWhenUsed="1"/>
-    <w:lsdException w:name="Table Grid 8" w:semiHidden="1" w:unhideWhenUsed="1"/>
-    <w:lsdException w:name="Table List 1" w:semiHidden="1" w:unhideWhenUsed="1"/>
-    <w:lsdException w:name="Table List 2" w:semiHidden="1" w:unhideWhenUsed="1"/>
-    <w:lsdException w:name="Table List 3" w:semiHidden="1" w:unhideWhenUsed="1"/>
-    <w:lsdException w:name="Table List 4" w:semiHidden="1" w:unhideWhenUsed="1"/>
-    <w:lsdException w:name="Table List 5" w:semiHidden="1" w:unhideWhenUsed="1"/>
-    <w:lsdException w:name="Table List 6" w:semiHidden="1" w:unhideWhenUsed="1"/>
-    <w:lsdException w:name="Table List 7" w:semiHidden="1" w:unhideWhenUsed="1"/>
-    <w:lsdException w:name="Table List 8" w:semiHidden="1" w:unhideWhenUsed="1"/>
-    <w:lsdException w:name="Table 3D effects 1" w:semiHidden="1" w:unhideWhenUsed="1"/>
-    <w:lsdException w:name="Table 3D effects 2" w:semiHidden="1" w:unhideWhenUsed="1"/>
-    <w:lsdException w:name="Table 3D effects 3" w:semiHidden="1" w:unhideWhenUsed="1"/>
-    <w:lsdException w:name="Table Contemporary" w:semiHidden="1" w:unhideWhenUsed="1"/>
-    <w:lsdException w:name="Table Elegant" w:semiHidden="1" w:unhideWhenUsed="1"/>
-    <w:lsdException w:name="Table Professional" w:semiHidden="1" w:unhideWhenUsed="1"/>
-    <w:lsdException w:name="Table Subtle 1" w:semiHidden="1" w:unhideWhenUsed="1"/>
-    <w:lsdException w:name="Table Subtle 2" w:semiHidden="1" w:unhideWhenUsed="1"/>
-    <w:lsdException w:name="Table Web 1" w:semiHidden="1" w:unhideWhenUsed="1"/>
-    <w:lsdException w:name="Table Web 2" w:semiHidden="1" w:unhideWhenUsed="1"/>
-    <w:lsdException w:name="Table Web 3" w:semiHidden="1" w:unhideWhenUsed="1"/>
-    <w:lsdException w:name="Balloon Text" w:semiHidden="1" w:unhideWhenUsed="1"/>
-    <w:lsdException w:name="Table Grid" w:uiPriority="59"/>
-    <w:lsdException w:name="Table Theme" w:semiHidden="1" w:unhideWhenUsed="1"/>
-    <w:lsdException w:name="Placeholder Text" w:semiHidden="1"/>
-    <w:lsdException w:name="No Spacing" w:uiPriority="1" w:qFormat="1"/>
-    <w:lsdException w:name="Light Shading" w:uiPriority="60"/>
-    <w:lsdException w:name="Light List" w:uiPriority="61"/>
-    <w:lsdException w:name="Light Grid" w:uiPriority="62"/>
-    <w:lsdException w:name="Medium Shading 1" w:uiPriority="63"/>
-    <w:lsdException w:name="Medium Shading 2" w:uiPriority="64"/>
-    <w:lsdException w:name="Medium List 1" w:uiPriority="65"/>
-    <w:lsdException w:name="Medium List 2" w:uiPriority="66"/>
-    <w:lsdException w:name="Medium Grid 1" w:uiPriority="67"/>
-    <w:lsdException w:name="Medium Grid 2" w:uiPriority="68"/>
-    <w:lsdException w:name="Medium Grid 3" w:uiPriority="69"/>
-    <w:lsdException w:name="Dark List" w:uiPriority="70"/>
-    <w:lsdException w:name="Colorful Shading" w:uiPriority="71"/>
-    <w:lsdException w:name="Colorful List" w:uiPriority="72"/>
-    <w:lsdException w:name="Colorful Grid" w:uiPriority="73"/>
-    <w:lsdException w:name="Light Shading Accent 1" w:uiPriority="60"/>
-    <w:lsdException w:name="Light List Accent 1" w:uiPriority="61"/>
-    <w:lsdException w:name="Light Grid Accent 1" w:uiPriority="62"/>
-    <w:lsdException w:name="Medium Shading 1 Accent 1" w:uiPriority="63"/>
-    <w:lsdException w:name="Medium Shading 2 Accent 1" w:uiPriority="64"/>
-    <w:lsdException w:name="Medium List 1 Accent 1" w:uiPriority="65"/>
-    <w:lsdException w:name="Revision" w:semiHidden="1"/>
-    <w:lsdException w:name="List Paragraph" w:uiPriority="34" w:qFormat="1"/>
-    <w:lsdException w:name="Quote" w:uiPriority="29" w:qFormat="1"/>
-    <w:lsdException w:name="Intense Quote" w:uiPriority="30" w:qFormat="1"/>
-    <w:lsdException w:name="Medium List 2 Accent 1" w:uiPriority="66"/>
-    <w:lsdException w:name="Medium Grid 1 Accent 1" w:uiPriority="67"/>
-    <w:lsdException w:name="Medium Grid 2 Accent 1" w:uiPriority="68"/>
-    <w:lsdException w:name="Medium Grid 3 Accent 1" w:uiPriority="69"/>
-    <w:lsdException w:name="Dark List Accent 1" w:uiPriority="70"/>
-    <w:lsdException w:name="Colorful Shading Accent 1" w:uiPriority="71"/>
-    <w:lsdException w:name="Colorful List Accent 1" w:uiPriority="72"/>
-    <w:lsdException w:name="Colorful Grid Accent 1" w:uiPriority="73"/>
-    <w:lsdException w:name="Light Shading Accent 2" w:uiPriority="60"/>
-    <w:lsdException w:name="Light List Accent 2" w:uiPriority="61"/>
-    <w:lsdException w:name="Light Grid Accent 2" w:uiPriority="62"/>
-    <w:lsdException w:name="Medium Shading 1 Accent 2" w:uiPriority="63"/>
-    <w:lsdException w:name="Medium Shading 2 Accent 2" w:uiPriority="64"/>
-    <w:lsdException w:name="Medium List 1 Accent 2" w:uiPriority="65"/>
-    <w:lsdException w:name="Medium List 2 Accent 2" w:uiPriority="66"/>
-    <w:lsdException w:name="Medium Grid 1 Accent 2" w:uiPriority="67"/>
-    <w:lsdException w:name="Medium Grid 2 Accent 2" w:uiPriority="68"/>
-    <w:lsdException w:name="Medium Grid 3 Accent 2" w:uiPriority="69"/>
-    <w:lsdException w:name="Dark List Accent 2" w:uiPriority="70"/>
-    <w:lsdException w:name="Colorful Shading Accent 2" w:uiPriority="71"/>
-    <w:lsdException w:name="Colorful List Accent 2" w:uiPriority="72"/>
-    <w:lsdException w:name="Colorful Grid Accent 2" w:uiPriority="73"/>
-    <w:lsdException w:name="Light Shading Accent 3" w:uiPriority="60"/>
-    <w:lsdException w:name="Light List Accent 3" w:uiPriority="61"/>
-    <w:lsdException w:name="Light Grid Accent 3" w:uiPriority="62"/>
-    <w:lsdException w:name="Medium Shading 1 Accent 3" w:uiPriority="63"/>
-    <w:lsdException w:name="Medium Shading 2 Accent 3" w:uiPriority="64"/>
-    <w:lsdException w:name="Medium List 1 Accent 3" w:uiPriority="65"/>
-    <w:lsdException w:name="Medium List 2 Accent 3" w:uiPriority="66"/>
-    <w:lsdException w:name="Medium Grid 1 Accent 3" w:uiPriority="67"/>
-    <w:lsdException w:name="Medium Grid 2 Accent 3" w:uiPriority="68"/>
-    <w:lsdException w:name="Medium Grid 3 Accent 3" w:uiPriority="69"/>
-    <w:lsdException w:name="Dark List Accent 3" w:uiPriority="70"/>
-    <w:lsdException w:name="Colorful Shading Accent 3" w:uiPriority="71"/>
-    <w:lsdException w:name="Colorful List Accent 3" w:uiPriority="72"/>
-    <w:lsdException w:name="Colorful Grid Accent 3" w:uiPriority="73"/>
-    <w:lsdException w:name="Light Shading Accent 4" w:uiPriority="60"/>
-    <w:lsdException w:name="Light List Accent 4" w:uiPriority="61"/>
-    <w:lsdException w:name="Light Grid Accent 4" w:uiPriority="62"/>
-    <w:lsdException w:name="Medium Shading 1 Accent 4" w:uiPriority="63"/>
-    <w:lsdException w:name="Medium Shading 2 Accent 4" w:uiPriority="64"/>
-    <w:lsdException w:name="Medium List 1 Accent 4" w:uiPriority="65"/>
-    <w:lsdException w:name="Medium List 2 Accent 4" w:uiPriority="66"/>
-    <w:lsdException w:name="Medium Grid 1 Accent 4" w:uiPriority="67"/>
-    <w:lsdException w:name="Medium Grid 2 Accent 4" w:uiPriority="68"/>
-    <w:lsdException w:name="Medium Grid 3 Accent 4" w:uiPriority="69"/>
-    <w:lsdException w:name="Dark List Accent 4" w:uiPriority="70"/>
-    <w:lsdException w:name="Colorful Shading Accent 4" w:uiPriority="71"/>
-    <w:lsdException w:name="Colorful List Accent 4" w:uiPriority="72"/>
-    <w:lsdException w:name="Colorful Grid Accent 4" w:uiPriority="73"/>
-    <w:lsdException w:name="Light Shading Accent 5" w:uiPriority="60"/>
-    <w:lsdException w:name="Light List Accent 5" w:uiPriority="61"/>
-    <w:lsdException w:name="Light Grid Accent 5" w:uiPriority="62"/>
-    <w:lsdException w:name="Medium Shading 1 Accent 5" w:uiPriority="63"/>
-    <w:lsdException w:name="Medium Shading 2 Accent 5" w:uiPriority="64"/>
-    <w:lsdException w:name="Medium List 1 Accent 5" w:uiPriority="65"/>
-    <w:lsdException w:name="Medium List 2 Accent 5" w:uiPriority="66"/>
-    <w:lsdException w:name="Medium Grid 1 Accent 5" w:uiPriority="67"/>
-    <w:lsdException w:name="Medium Grid 2 Accent 5" w:uiPriority="68"/>
-    <w:lsdException w:name="Medium Grid 3 Accent 5" w:uiPriority="69"/>
-    <w:lsdException w:name="Dark List Accent 5" w:uiPriority="70"/>
-    <w:lsdException w:name="Colorful Shading Accent 5" w:uiPriority="71"/>
-    <w:lsdException w:name="Colorful List Accent 5" w:uiPriority="72"/>
-    <w:lsdException w:name="Colorful Grid Accent 5" w:uiPriority="73"/>
-    <w:lsdException w:name="Light Shading Accent 6" w:uiPriority="60"/>
-    <w:lsdException w:name="Light List Accent 6" w:uiPriority="61"/>
-    <w:lsdException w:name="Light Grid Accent 6" w:uiPriority="62"/>
-    <w:lsdException w:name="Medium Shading 1 Accent 6" w:uiPriority="63"/>
-    <w:lsdException w:name="Medium Shading 2 Accent 6" w:uiPriority="64"/>
-    <w:lsdException w:name="Medium List 1 Accent 6" w:uiPriority="65"/>
-    <w:lsdException w:name="Medium List 2 Accent 6" w:uiPriority="66"/>
-    <w:lsdException w:name="Medium Grid 1 Accent 6" w:uiPriority="67"/>
-    <w:lsdException w:name="Medium Grid 2 Accent 6" w:uiPriority="68"/>
-    <w:lsdException w:name="Medium Grid 3 Accent 6" w:uiPriority="69"/>
-    <w:lsdException w:name="Dark List Accent 6" w:uiPriority="70"/>
-    <w:lsdException w:name="Colorful Shading Accent 6" w:uiPriority="71"/>
-    <w:lsdException w:name="Colorful List Accent 6" w:uiPriority="72"/>
-    <w:lsdException w:name="Colorful Grid Accent 6" w:uiPriority="73"/>
-    <w:lsdException w:name="Subtle Emphasis" w:uiPriority="19" w:qFormat="1"/>
-    <w:lsdException w:name="Intense Emphasis" w:uiPriority="21" w:qFormat="1"/>
-    <w:lsdException w:name="Subtle Reference" w:uiPriority="31" w:qFormat="1"/>
-    <w:lsdException w:name="Intense Reference" w:uiPriority="32" w:qFormat="1"/>
-    <w:lsdException w:name="Book Title" w:uiPriority="33" w:qFormat="1"/>
-    <w:lsdException w:name="Bibliography" w:semiHidden="1" w:uiPriority="37" w:unhideWhenUsed="1"/>
-    <w:lsdException w:name="TOC Heading" w:semiHidden="1" w:uiPriority="39" w:unhideWhenUsed="1" w:qFormat="1"/>
-    <w:lsdException w:name="Plain Table 1" w:uiPriority="41"/>
-    <w:lsdException w:name="Plain Table 2" w:uiPriority="42"/>
-    <w:lsdException w:name="Plain Table 3" w:uiPriority="43"/>
-    <w:lsdException w:name="Plain Table 4" w:uiPriority="44"/>
-    <w:lsdException w:name="Plain Table 5" w:uiPriority="45"/>
-    <w:lsdException w:name="Grid Table Light" w:uiPriority="40"/>
-    <w:lsdException w:name="Grid Table 1 Light" w:uiPriority="46"/>
-    <w:lsdException w:name="Grid Table 2" w:uiPriority="47"/>
-    <w:lsdException w:name="Grid Table 3" w:uiPriority="48"/>
-    <w:lsdException w:name="Grid Table 4" w:uiPriority="49"/>
-    <w:lsdException w:name="Grid Table 5 Dark" w:uiPriority="50"/>
-    <w:lsdException w:name="Grid Table 6 Colorful" w:uiPriority="51"/>
-    <w:lsdException w:name="Grid Table 7 Colorful" w:uiPriority="52"/>
-    <w:lsdException w:name="Grid Table 1 Light Accent 1" w:uiPriority="46"/>
-    <w:lsdException w:name="Grid Table 2 Accent 1" w:uiPriority="47"/>
-    <w:lsdException w:name="Grid Table 3 Accent 1" w:uiPriority="48"/>
-    <w:lsdException w:name="Grid Table 4 Accent 1" w:uiPriority="49"/>
-    <w:lsdException w:name="Grid Table 5 Dark Accent 1" w:uiPriority="50"/>
-    <w:lsdException w:name="Grid Table 6 Colorful Accent 1" w:uiPriority="51"/>
-    <w:lsdException w:name="Grid Table 7 Colorful Accent 1" w:uiPriority="52"/>
-    <w:lsdException w:name="Grid Table 1 Light Accent 2" w:uiPriority="46"/>
-    <w:lsdException w:name="Grid Table 2 Accent 2" w:uiPriority="47"/>
-    <w:lsdException w:name="Grid Table 3 Accent 2" w:uiPriority="48"/>
-    <w:lsdException w:name="Grid Table 4 Accent 2" w:uiPriority="49"/>
-    <w:lsdException w:name="Grid Table 5 Dark Accent 2" w:uiPriority="50"/>
-    <w:lsdException w:name="Grid Table 6 Colorful Accent 2" w:uiPriority="51"/>
-    <w:lsdException w:name="Grid Table 7 Colorful Accent 2" w:uiPriority="52"/>
-    <w:lsdException w:name="Grid Table 1 Light Accent 3" w:uiPriority="46"/>
-    <w:lsdException w:name="Grid Table 2 Accent 3" w:uiPriority="47"/>
-    <w:lsdException w:name="Grid Table 3 Accent 3" w:uiPriority="48"/>
-    <w:lsdException w:name="Grid Table 4 Accent 3" w:uiPriority="49"/>
-    <w:lsdException w:name="Grid Table 5 Dark Accent 3" w:uiPriority="50"/>
-    <w:lsdException w:name="Grid Table 6 Colorful Accent 3" w:uiPriority="51"/>
-    <w:lsdException w:name="Grid Table 7 Colorful Accent 3" w:uiPriority="52"/>
-    <w:lsdException w:name="Grid Table 1 Light Accent 4" w:uiPriority="46"/>
-    <w:lsdException w:name="Grid Table 2 Accent 4" w:uiPriority="47"/>
-    <w:lsdException w:name="Grid Table 3 Accent 4" w:uiPriority="48"/>
-    <w:lsdException w:name="Grid Table 4 Accent 4" w:uiPriority="49"/>
-    <w:lsdException w:name="Grid Table 5 Dark Accent 4" w:uiPriority="50"/>
-    <w:lsdException w:name="Grid Table 6 Colorful Accent 4" w:uiPriority="51"/>
-    <w:lsdException w:name="Grid Table 7 Colorful Accent 4" w:uiPriority="52"/>
-    <w:lsdException w:name="Grid Table 1 Light Accent 5" w:uiPriority="46"/>
-    <w:lsdException w:name="Grid Table 2 Accent 5" w:uiPriority="47"/>
-    <w:lsdException w:name="Grid Table 3 Accent 5" w:uiPriority="48"/>
-    <w:lsdException w:name="Grid Table 4 Accent 5" w:uiPriority="49"/>
-    <w:lsdException w:name="Grid Table 5 Dark Accent 5" w:uiPriority="50"/>
-    <w:lsdException w:name="Grid Table 6 Colorful Accent 5" w:uiPriority="51"/>
-    <w:lsdException w:name="Grid Table 7 Colorful Accent 5" w:uiPriority="52"/>
-    <w:lsdException w:name="Grid Table 1 Light Accent 6" w:uiPriority="46"/>
-    <w:lsdException w:name="Grid Table 2 Accent 6" w:uiPriority="47"/>
-    <w:lsdException w:name="Grid Table 3 Accent 6" w:uiPriority="48"/>
-    <w:lsdException w:name="Grid Table 4 Accent 6" w:uiPriority="49"/>
-    <w:lsdException w:name="Grid Table 5 Dark Accent 6" w:uiPriority="50"/>
-    <w:lsdException w:name="Grid Table 6 Colorful Accent 6" w:uiPriority="51"/>
-    <w:lsdException w:name="Grid Table 7 Colorful Accent 6" w:uiPriority="52"/>
-    <w:lsdException w:name="List Table 1 Light" w:uiPriority="46"/>
-    <w:lsdException w:name="List Table 2" w:uiPriority="47"/>
-    <w:lsdException w:name="List Table 3" w:uiPriority="48"/>
-    <w:lsdException w:name="List Table 4" w:uiPriority="49"/>
-    <w:lsdException w:name="List Table 5 Dark" w:uiPriority="50"/>
-    <w:lsdException w:name="List Table 6 Colorful" w:uiPriority="51"/>
-    <w:lsdException w:name="List Table 7 Colorful" w:uiPriority="52"/>
-    <w:lsdException w:name="List Table 1 Light Accent 1" w:uiPriority="46"/>
-    <w:lsdException w:name="List Table 2 Accent 1" w:uiPriority="47"/>
-    <w:lsdException w:name="List Table 3 Accent 1" w:uiPriority="48"/>
-    <w:lsdException w:name="List Table 4 Accent 1" w:uiPriority="49"/>
-    <w:lsdException w:name="List Table 5 Dark Accent 1" w:uiPriority="50"/>
-    <w:lsdException w:name="List Table 6 Colorful Accent 1" w:uiPriority="51"/>
-    <w:lsdException w:name="List Table 7 Colorful Accent 1" w:uiPriority="52"/>
-    <w:lsdException w:name="List Table 1 Light Accent 2" w:uiPriority="46"/>
-    <w:lsdException w:name="List Table 2 Accent 2" w:uiPriority="47"/>
-    <w:lsdException w:name="List Table 3 Accent 2" w:uiPriority="48"/>
-    <w:lsdException w:name="List Table 4 Accent 2" w:uiPriority="49"/>
-    <w:lsdException w:name="List Table 5 Dark Accent 2" w:uiPriority="50"/>
-    <w:lsdException w:name="List Table 6 Colorful Accent 2" w:uiPriority="51"/>
-    <w:lsdException w:name="List Table 7 Colorful Accent 2" w:uiPriority="52"/>
-    <w:lsdException w:name="List Table 1 Light Accent 3" w:uiPriority="46"/>
-    <w:lsdException w:name="List Table 2 Accent 3" w:uiPriority="47"/>
-    <w:lsdException w:name="List Table 3 Accent 3" w:uiPriority="48"/>
-    <w:lsdException w:name="List Table 4 Accent 3" w:uiPriority="49"/>
-    <w:lsdException w:name="List Table 5 Dark Accent 3" w:uiPriority="50"/>
-    <w:lsdException w:name="List Table 6 Colorful Accent 3" w:uiPriority="51"/>
-    <w:lsdException w:name="List Table 7 Colorful Accent 3" w:uiPriority="52"/>
-    <w:lsdException w:name="List Table 1 Light Accent 4" w:uiPriority="46"/>
-    <w:lsdException w:name="List Table 2 Accent 4" w:uiPriority="47"/>
-    <w:lsdException w:name="List Table 3 Accent 4" w:uiPriority="48"/>
-    <w:lsdException w:name="List Table 4 Accent 4" w:uiPriority="49"/>
-    <w:lsdException w:name="List Table 5 Dark Accent 4" w:uiPriority="50"/>
-    <w:lsdException w:name="List Table 6 Colorful Accent 4" w:uiPriority="51"/>
-    <w:lsdException w:name="List Table 7 Colorful Accent 4" w:uiPriority="52"/>
-    <w:lsdException w:name="List Table 1 Light Accent 5" w:uiPriority="46"/>
-    <w:lsdException w:name="List Table 2 Accent 5" w:uiPriority="47"/>
-    <w:lsdException w:name="List Table 3 Accent 5" w:uiPriority="48"/>
-    <w:lsdException w:name="List Table 4 Accent 5" w:uiPriority="49"/>
-    <w:lsdException w:name="List Table 5 Dark Accent 5" w:uiPriority="50"/>
-    <w:lsdException w:name="List Table 6 Colorful Accent 5" w:uiPriority="51"/>
-    <w:lsdException w:name="List Table 7 Colorful Accent 5" w:uiPriority="52"/>
-    <w:lsdException w:name="List Table 1 Light Accent 6" w:uiPriority="46"/>
-    <w:lsdException w:name="List Table 2 Accent 6" w:uiPriority="47"/>
-    <w:lsdException w:name="List Table 3 Accent 6" w:uiPriority="48"/>
-    <w:lsdException w:name="List Table 4 Accent 6" w:uiPriority="49"/>
-    <w:lsdException w:name="List Table 5 Dark Accent 6" w:uiPriority="50"/>
-    <w:lsdException w:name="List Table 6 Colorful Accent 6" w:uiPriority="51"/>
-    <w:lsdException w:name="List Table 7 Colorful Accent 6" w:uiPriority="52"/>
+  <w:latentStyles w:defLockedState="0" w:defUIPriority="99" w:defSemiHidden="1" w:defUnhideWhenUsed="1" w:defQFormat="0" w:count="267">
+    <w:lsdException w:name="Normal" w:semiHidden="0" w:uiPriority="0" w:unhideWhenUsed="0" w:qFormat="1"/>
+    <w:lsdException w:name="heading 1" w:semiHidden="0" w:uiPriority="9" w:unhideWhenUsed="0" w:qFormat="1"/>
+    <w:lsdException w:name="heading 2" w:uiPriority="9" w:qFormat="1"/>
+    <w:lsdException w:name="heading 3" w:uiPriority="9" w:qFormat="1"/>
+    <w:lsdException w:name="heading 4" w:uiPriority="9" w:qFormat="1"/>
+    <w:lsdException w:name="heading 5" w:uiPriority="9" w:qFormat="1"/>
+    <w:lsdException w:name="heading 6" w:uiPriority="9" w:qFormat="1"/>
+    <w:lsdException w:name="heading 7" w:uiPriority="9" w:qFormat="1"/>
+    <w:lsdException w:name="heading 8" w:uiPriority="9" w:qFormat="1"/>
+    <w:lsdException w:name="heading 9" w:uiPriority="9" w:qFormat="1"/>
+    <w:lsdException w:name="toc 1" w:uiPriority="39"/>
+    <w:lsdException w:name="toc 2" w:uiPriority="39"/>
+    <w:lsdException w:name="toc 3" w:uiPriority="39"/>
+    <w:lsdException w:name="toc 4" w:uiPriority="39"/>
+    <w:lsdException w:name="toc 5" w:uiPriority="39"/>
+    <w:lsdException w:name="toc 6" w:uiPriority="39"/>
+    <w:lsdException w:name="toc 7" w:uiPriority="39"/>
+    <w:lsdException w:name="toc 8" w:uiPriority="39"/>
+    <w:lsdException w:name="toc 9" w:uiPriority="39"/>
+    <w:lsdException w:name="caption" w:uiPriority="35" w:qFormat="1"/>
+    <w:lsdException w:name="Title" w:semiHidden="0" w:uiPriority="10" w:unhideWhenUsed="0" w:qFormat="1"/>
+    <w:lsdException w:name="Default Paragraph Font" w:uiPriority="1"/>
+    <w:lsdException w:name="Subtitle" w:semiHidden="0" w:uiPriority="11" w:unhideWhenUsed="0" w:qFormat="1"/>
+    <w:lsdException w:name="Strong" w:semiHidden="0" w:uiPriority="22" w:unhideWhenUsed="0" w:qFormat="1"/>
+    <w:lsdException w:name="Emphasis" w:semiHidden="0" w:uiPriority="20" w:unhideWhenUsed="0" w:qFormat="1"/>
+    <w:lsdException w:name="Table Grid" w:semiHidden="0" w:uiPriority="59" w:unhideWhenUsed="0"/>
+    <w:lsdException w:name="Placeholder Text" w:unhideWhenUsed="0"/>
+    <w:lsdException w:name="No Spacing" w:semiHidden="0" w:uiPriority="1" w:unhideWhenUsed="0" w:qFormat="1"/>
+    <w:lsdException w:name="Light Shading" w:semiHidden="0" w:uiPriority="60" w:unhideWhenUsed="0"/>
+    <w:lsdException w:name="Light List" w:semiHidden="0" w:uiPriority="61" w:unhideWhenUsed="0"/>
+    <w:lsdException w:name="Light Grid" w:semiHidden="0" w:uiPriority="62" w:unhideWhenUsed="0"/>
+    <w:lsdException w:name="Medium Shading 1" w:semiHidden="0" w:uiPriority="63" w:unhideWhenUsed="0"/>
+    <w:lsdException w:name="Medium Shading 2" w:semiHidden="0" w:uiPriority="64" w:unhideWhenUsed="0"/>
+    <w:lsdException w:name="Medium List 1" w:semiHidden="0" w:uiPriority="65" w:unhideWhenUsed="0"/>
+    <w:lsdException w:name="Medium List 2" w:semiHidden="0" w:uiPriority="66" w:unhideWhenUsed="0"/>
+    <w:lsdException w:name="Medium Grid 1" w:semiHidden="0" w:uiPriority="67" w:unhideWhenUsed="0"/>
+    <w:lsdException w:name="Medium Grid 2" w:semiHidden="0" w:uiPriority="68" w:unhideWhenUsed="0"/>
+    <w:lsdException w:name="Medium Grid 3" w:semiHidden="0" w:uiPriority="69" w:unhideWhenUsed="0"/>
+    <w:lsdException w:name="Dark List" w:semiHidden="0" w:uiPriority="70" w:unhideWhenUsed="0"/>
+    <w:lsdException w:name="Colorful Shading" w:semiHidden="0" w:uiPriority="71" w:unhideWhenUsed="0"/>
+    <w:lsdException w:name="Colorful List" w:semiHidden="0" w:uiPriority="72" w:unhideWhenUsed="0"/>
+    <w:lsdException w:name="Colorful Grid" w:semiHidden="0" w:uiPriority="73" w:unhideWhenUsed="0"/>
+    <w:lsdException w:name="Light Shading Accent 1" w:semiHidden="0" w:uiPriority="60" w:unhideWhenUsed="0"/>
+    <w:lsdException w:name="Light List Accent 1" w:semiHidden="0" w:uiPriority="61" w:unhideWhenUsed="0"/>
+    <w:lsdException w:name="Light Grid Accent 1" w:semiHidden="0" w:uiPriority="62" w:unhideWhenUsed="0"/>
+    <w:lsdException w:name="Medium Shading 1 Accent 1" w:semiHidden="0" w:uiPriority="63" w:unhideWhenUsed="0"/>
+    <w:lsdException w:name="Medium Shading 2 Accent 1" w:semiHidden="0" w:uiPriority="64" w:unhideWhenUsed="0"/>
+    <w:lsdException w:name="Medium List 1 Accent 1" w:semiHidden="0" w:uiPriority="65" w:unhideWhenUsed="0"/>
+    <w:lsdException w:name="Revision" w:unhideWhenUsed="0"/>
+    <w:lsdException w:name="List Paragraph" w:semiHidden="0" w:uiPriority="34" w:unhideWhenUsed="0" w:qFormat="1"/>
+    <w:lsdException w:name="Quote" w:semiHidden="0" w:uiPriority="29" w:unhideWhenUsed="0" w:qFormat="1"/>
+    <w:lsdException w:name="Intense Quote" w:semiHidden="0" w:uiPriority="30" w:unhideWhenUsed="0" w:qFormat="1"/>
+    <w:lsdException w:name="Medium List 2 Accent 1" w:semiHidden="0" w:uiPriority="66" w:unhideWhenUsed="0"/>
+    <w:lsdException w:name="Medium Grid 1 Accent 1" w:semiHidden="0" w:uiPriority="67" w:unhideWhenUsed="0"/>
+    <w:lsdException w:name="Medium Grid 2 Accent 1" w:semiHidden="0" w:uiPriority="68" w:unhideWhenUsed="0"/>
+    <w:lsdException w:name="Medium Grid 3 Accent 1" w:semiHidden="0" w:uiPriority="69" w:unhideWhenUsed="0"/>
+    <w:lsdException w:name="Dark List Accent 1" w:semiHidden="0" w:uiPriority="70" w:unhideWhenUsed="0"/>
+    <w:lsdException w:name="Colorful Shading Accent 1" w:semiHidden="0" w:uiPriority="71" w:unhideWhenUsed="0"/>
+    <w:lsdException w:name="Colorful List Accent 1" w:semiHidden="0" w:uiPriority="72" w:unhideWhenUsed="0"/>
+    <w:lsdException w:name="Colorful Grid Accent 1" w:semiHidden="0" w:uiPriority="73" w:unhideWhenUsed="0"/>
+    <w:lsdException w:name="Light Shading Accent 2" w:semiHidden="0" w:uiPriority="60" w:unhideWhenUsed="0"/>
+    <w:lsdException w:name="Light List Accent 2" w:semiHidden="0" w:uiPriority="61" w:unhideWhenUsed="0"/>
+    <w:lsdException w:name="Light Grid Accent 2" w:semiHidden="0" w:uiPriority="62" w:unhideWhenUsed="0"/>
+    <w:lsdException w:name="Medium Shading 1 Accent 2" w:semiHidden="0" w:uiPriority="63" w:unhideWhenUsed="0"/>
+    <w:lsdException w:name="Medium Shading 2 Accent 2" w:semiHidden="0" w:uiPriority="64" w:unhideWhenUsed="0"/>
+    <w:lsdException w:name="Medium List 1 Accent 2" w:semiHidden="0" w:uiPriority="65" w:unhideWhenUsed="0"/>
+    <w:lsdException w:name="Medium List 2 Accent 2" w:semiHidden="0" w:uiPriority="66" w:unhideWhenUsed="0"/>
+    <w:lsdException w:name="Medium Grid 1 Accent 2" w:semiHidden="0" w:uiPriority="67" w:unhideWhenUsed="0"/>
+    <w:lsdException w:name="Medium Grid 2 Accent 2" w:semiHidden="0" w:uiPriority="68" w:unhideWhenUsed="0"/>
+    <w:lsdException w:name="Medium Grid 3 Accent 2" w:semiHidden="0" w:uiPriority="69" w:unhideWhenUsed="0"/>
+    <w:lsdException w:name="Dark List Accent 2" w:semiHidden="0" w:uiPriority="70" w:unhideWhenUsed="0"/>
+    <w:lsdException w:name="Colorful Shading Accent 2" w:semiHidden="0" w:uiPriority="71" w:unhideWhenUsed="0"/>
+    <w:lsdException w:name="Colorful List Accent 2" w:semiHidden="0" w:uiPriority="72" w:unhideWhenUsed="0"/>
+    <w:lsdException w:name="Colorful Grid Accent 2" w:semiHidden="0" w:uiPriority="73" w:unhideWhenUsed="0"/>
+    <w:lsdException w:name="Light Shading Accent 3" w:semiHidden="0" w:uiPriority="60" w:unhideWhenUsed="0"/>
+    <w:lsdException w:name="Light List Accent 3" w:semiHidden="0" w:uiPriority="61" w:unhideWhenUsed="0"/>
+    <w:lsdException w:name="Light Grid Accent 3" w:semiHidden="0" w:uiPriority="62" w:unhideWhenUsed="0"/>
+    <w:lsdException w:name="Medium Shading 1 Accent 3" w:semiHidden="0" w:uiPriority="63" w:unhideWhenUsed="0"/>
+    <w:lsdException w:name="Medium Shading 2 Accent 3" w:semiHidden="0" w:uiPriority="64" w:unhideWhenUsed="0"/>
+    <w:lsdException w:name="Medium List 1 Accent 3" w:semiHidden="0" w:uiPriority="65" w:unhideWhenUsed="0"/>
+    <w:lsdException w:name="Medium List 2 Accent 3" w:semiHidden="0" w:uiPriority="66" w:unhideWhenUsed="0"/>
+    <w:lsdException w:name="Medium Grid 1 Accent 3" w:semiHidden="0" w:uiPriority="67" w:unhideWhenUsed="0"/>
+    <w:lsdException w:name="Medium Grid 2 Accent 3" w:semiHidden="0" w:uiPriority="68" w:unhideWhenUsed="0"/>
+    <w:lsdException w:name="Medium Grid 3 Accent 3" w:semiHidden="0" w:uiPriority="69" w:unhideWhenUsed="0"/>
+    <w:lsdException w:name="Dark List Accent 3" w:semiHidden="0" w:uiPriority="70" w:unhideWhenUsed="0"/>
+    <w:lsdException w:name="Colorful Shading Accent 3" w:semiHidden="0" w:uiPriority="71" w:unhideWhenUsed="0"/>
+    <w:lsdException w:name="Colorful List Accent 3" w:semiHidden="0" w:uiPriority="72" w:unhideWhenUsed="0"/>
+    <w:lsdException w:name="Colorful Grid Accent 3" w:semiHidden="0" w:uiPriority="73" w:unhideWhenUsed="0"/>
+    <w:lsdException w:name="Light Shading Accent 4" w:semiHidden="0" w:uiPriority="60" w:unhideWhenUsed="0"/>
+    <w:lsdException w:name="Light List Accent 4" w:semiHidden="0" w:uiPriority="61" w:unhideWhenUsed="0"/>
+    <w:lsdException w:name="Light Grid Accent 4" w:semiHidden="0" w:uiPriority="62" w:unhideWhenUsed="0"/>
+    <w:lsdException w:name="Medium Shading 1 Accent 4" w:semiHidden="0" w:uiPriority="63" w:unhideWhenUsed="0"/>
+    <w:lsdException w:name="Medium Shading 2 Accent 4" w:semiHidden="0" w:uiPriority="64" w:unhideWhenUsed="0"/>
+    <w:lsdException w:name="Medium List 1 Accent 4" w:semiHidden="0" w:uiPriority="65" w:unhideWhenUsed="0"/>
+    <w:lsdException w:name="Medium List 2 Accent 4" w:semiHidden="0" w:uiPriority="66" w:unhideWhenUsed="0"/>
+    <w:lsdException w:name="Medium Grid 1 Accent 4" w:semiHidden="0" w:uiPriority="67" w:unhideWhenUsed="0"/>
+    <w:lsdException w:name="Medium Grid 2 Accent 4" w:semiHidden="0" w:uiPriority="68" w:unhideWhenUsed="0"/>
+    <w:lsdException w:name="Medium Grid 3 Accent 4" w:semiHidden="0" w:uiPriority="69" w:unhideWhenUsed="0"/>
+    <w:lsdException w:name="Dark List Accent 4" w:semiHidden="0" w:uiPriority="70" w:unhideWhenUsed="0"/>
+    <w:lsdException w:name="Colorful Shading Accent 4" w:semiHidden="0" w:uiPriority="71" w:unhideWhenUsed="0"/>
+    <w:lsdException w:name="Colorful List Accent 4" w:semiHidden="0" w:uiPriority="72" w:unhideWhenUsed="0"/>
+    <w:lsdException w:name="Colorful Grid Accent 4" w:semiHidden="0" w:uiPriority="73" w:unhideWhenUsed="0"/>
+    <w:lsdException w:name="Light Shading Accent 5" w:semiHidden="0" w:uiPriority="60" w:unhideWhenUsed="0"/>
+    <w:lsdException w:name="Light List Accent 5" w:semiHidden="0" w:uiPriority="61" w:unhideWhenUsed="0"/>
+    <w:lsdException w:name="Light Grid Accent 5" w:semiHidden="0" w:uiPriority="62" w:unhideWhenUsed="0"/>
+    <w:lsdException w:name="Medium Shading 1 Accent 5" w:semiHidden="0" w:uiPriority="63" w:unhideWhenUsed="0"/>
+    <w:lsdException w:name="Medium Shading 2 Accent 5" w:semiHidden="0" w:uiPriority="64" w:unhideWhenUsed="0"/>
+    <w:lsdException w:name="Medium List 1 Accent 5" w:semiHidden="0" w:uiPriority="65" w:unhideWhenUsed="0"/>
+    <w:lsdException w:name="Medium List 2 Accent 5" w:semiHidden="0" w:uiPriority="66" w:unhideWhenUsed="0"/>
+    <w:lsdException w:name="Medium Grid 1 Accent 5" w:semiHidden="0" w:uiPriority="67" w:unhideWhenUsed="0"/>
+    <w:lsdException w:name="Medium Grid 2 Accent 5" w:semiHidden="0" w:uiPriority="68" w:unhideWhenUsed="0"/>
+    <w:lsdException w:name="Medium Grid 3 Accent 5" w:semiHidden="0" w:uiPriority="69" w:unhideWhenUsed="0"/>
+    <w:lsdException w:name="Dark List Accent 5" w:semiHidden="0" w:uiPriority="70" w:unhideWhenUsed="0"/>
+    <w:lsdException w:name="Colorful Shading Accent 5" w:semiHidden="0" w:uiPriority="71" w:unhideWhenUsed="0"/>
+    <w:lsdException w:name="Colorful List Accent 5" w:semiHidden="0" w:uiPriority="72" w:unhideWhenUsed="0"/>
+    <w:lsdException w:name="Colorful Grid Accent 5" w:semiHidden="0" w:uiPriority="73" w:unhideWhenUsed="0"/>
+    <w:lsdException w:name="Light Shading Accent 6" w:semiHidden="0" w:uiPriority="60" w:unhideWhenUsed="0"/>
+    <w:lsdException w:name="Light List Accent 6" w:semiHidden="0" w:uiPriority="61" w:unhideWhenUsed="0"/>
+    <w:lsdException w:name="Light Grid Accent 6" w:semiHidden="0" w:uiPriority="62" w:unhideWhenUsed="0"/>
+    <w:lsdException w:name="Medium Shading 1 Accent 6" w:semiHidden="0" w:uiPriority="63" w:unhideWhenUsed="0"/>
+    <w:lsdException w:name="Medium Shading 2 Accent 6" w:semiHidden="0" w:uiPriority="64" w:unhideWhenUsed="0"/>
+    <w:lsdException w:name="Medium List 1 Accent 6" w:semiHidden="0" w:uiPriority="65" w:unhideWhenUsed="0"/>
+    <w:lsdException w:name="Medium List 2 Accent 6" w:semiHidden="0" w:uiPriority="66" w:unhideWhenUsed="0"/>
+    <w:lsdException w:name="Medium Grid 1 Accent 6" w:semiHidden="0" w:uiPriority="67" w:unhideWhenUsed="0"/>
+    <w:lsdException w:name="Medium Grid 2 Accent 6" w:semiHidden="0" w:uiPriority="68" w:unhideWhenUsed="0"/>
+    <w:lsdException w:name="Medium Grid 3 Accent 6" w:semiHidden="0" w:uiPriority="69" w:unhideWhenUsed="0"/>
+    <w:lsdException w:name="Dark List Accent 6" w:semiHidden="0" w:uiPriority="70" w:unhideWhenUsed="0"/>
+    <w:lsdException w:name="Colorful Shading Accent 6" w:semiHidden="0" w:uiPriority="71" w:unhideWhenUsed="0"/>
+    <w:lsdException w:name="Colorful List Accent 6" w:semiHidden="0" w:uiPriority="72" w:unhideWhenUsed="0"/>
+    <w:lsdException w:name="Colorful Grid Accent 6" w:semiHidden="0" w:uiPriority="73" w:unhideWhenUsed="0"/>
+    <w:lsdException w:name="Subtle Emphasis" w:semiHidden="0" w:uiPriority="19" w:unhideWhenUsed="0" w:qFormat="1"/>
+    <w:lsdException w:name="Intense Emphasis" w:semiHidden="0" w:uiPriority="21" w:unhideWhenUsed="0" w:qFormat="1"/>
+    <w:lsdException w:name="Subtle Reference" w:semiHidden="0" w:uiPriority="31" w:unhideWhenUsed="0" w:qFormat="1"/>
+    <w:lsdException w:name="Intense Reference" w:semiHidden="0" w:uiPriority="32" w:unhideWhenUsed="0" w:qFormat="1"/>
+    <w:lsdException w:name="Book Title" w:semiHidden="0" w:uiPriority="33" w:unhideWhenUsed="0" w:qFormat="1"/>
+    <w:lsdException w:name="Bibliography" w:uiPriority="37"/>
+    <w:lsdException w:name="TOC Heading" w:uiPriority="39" w:qFormat="1"/>
   </w:latentStyles>
   <w:style w:type="paragraph" w:default="1" w:styleId="Normal">
     <w:name w:val="Normal"/>
@@ -1022,6 +1045,7 @@
     <w:uiPriority w:val="99"/>
     <w:semiHidden/>
     <w:unhideWhenUsed/>
+    <w:qFormat/>
     <w:tblPr>
       <w:tblInd w:w="0" w:type="dxa"/>
       <w:tblCellMar>
@@ -1042,6 +1066,7 @@
     <w:name w:val="Heading"/>
     <w:basedOn w:val="Normal"/>
     <w:next w:val="TextBody"/>
+    <w:rsid w:val="00A56EFA"/>
     <w:pPr>
       <w:keepNext/>
       <w:spacing w:before="240" w:after="120"/>
@@ -1055,6 +1080,7 @@
   <w:style w:type="paragraph" w:customStyle="1" w:styleId="TextBody">
     <w:name w:val="Text Body"/>
     <w:basedOn w:val="Normal"/>
+    <w:rsid w:val="00A56EFA"/>
     <w:pPr>
       <w:spacing w:after="140" w:line="288" w:lineRule="auto"/>
     </w:pPr>
@@ -1062,6 +1088,7 @@
   <w:style w:type="paragraph" w:styleId="List">
     <w:name w:val="List"/>
     <w:basedOn w:val="TextBody"/>
+    <w:rsid w:val="00A56EFA"/>
     <w:rPr>
       <w:rFonts w:cs="FreeSans"/>
     </w:rPr>
@@ -1069,6 +1096,7 @@
   <w:style w:type="paragraph" w:styleId="Caption">
     <w:name w:val="caption"/>
     <w:basedOn w:val="Normal"/>
+    <w:rsid w:val="00A56EFA"/>
     <w:pPr>
       <w:suppressLineNumbers/>
       <w:spacing w:before="120" w:after="120"/>
@@ -1084,6 +1112,7 @@
   <w:style w:type="paragraph" w:customStyle="1" w:styleId="Index">
     <w:name w:val="Index"/>
     <w:basedOn w:val="Normal"/>
+    <w:rsid w:val="00A56EFA"/>
     <w:pPr>
       <w:suppressLineNumbers/>
     </w:pPr>

</xml_diff>